<commit_message>
[Minor Changes] Updated one of the docs
</commit_message>
<xml_diff>
--- a/general_code/Docs/Medium.docx
+++ b/general_code/Docs/Medium.docx
@@ -236,6 +236,22 @@
                 <w:lang w:val="en-GB"/>
               </w:rPr>
             </w:pPr>
+            <w:r>
+              <w:rPr>
+                <w:sz w:val="18"/>
+                <w:szCs w:val="18"/>
+                <w:lang w:val="en-GB"/>
+              </w:rPr>
+              <w:t>h2o</w:t>
+            </w:r>
+            <w:r>
+              <w:rPr>
+                <w:sz w:val="18"/>
+                <w:szCs w:val="18"/>
+                <w:lang w:val="en-GB"/>
+              </w:rPr>
+              <w:t>[e]</w:t>
+            </w:r>
           </w:p>
         </w:tc>
         <w:tc>
@@ -306,6 +322,22 @@
                 <w:lang w:val="en-GB"/>
               </w:rPr>
             </w:pPr>
+            <w:r>
+              <w:rPr>
+                <w:sz w:val="18"/>
+                <w:szCs w:val="18"/>
+                <w:lang w:val="en-GB"/>
+              </w:rPr>
+              <w:t>o2</w:t>
+            </w:r>
+            <w:r>
+              <w:rPr>
+                <w:sz w:val="18"/>
+                <w:szCs w:val="18"/>
+                <w:lang w:val="en-GB"/>
+              </w:rPr>
+              <w:t>[e]</w:t>
+            </w:r>
           </w:p>
         </w:tc>
         <w:tc>
@@ -376,6 +408,22 @@
                 <w:lang w:val="en-GB"/>
               </w:rPr>
             </w:pPr>
+            <w:r>
+              <w:rPr>
+                <w:sz w:val="18"/>
+                <w:szCs w:val="18"/>
+                <w:lang w:val="en-GB"/>
+              </w:rPr>
+              <w:t>h</w:t>
+            </w:r>
+            <w:r>
+              <w:rPr>
+                <w:sz w:val="18"/>
+                <w:szCs w:val="18"/>
+                <w:lang w:val="en-GB"/>
+              </w:rPr>
+              <w:t>[e]</w:t>
+            </w:r>
           </w:p>
         </w:tc>
         <w:tc>
@@ -446,6 +494,22 @@
                 <w:lang w:val="en-GB"/>
               </w:rPr>
             </w:pPr>
+            <w:r>
+              <w:rPr>
+                <w:sz w:val="18"/>
+                <w:szCs w:val="18"/>
+                <w:lang w:val="en-GB"/>
+              </w:rPr>
+              <w:t>o2s</w:t>
+            </w:r>
+            <w:r>
+              <w:rPr>
+                <w:sz w:val="18"/>
+                <w:szCs w:val="18"/>
+                <w:lang w:val="en-GB"/>
+              </w:rPr>
+              <w:t>[e]</w:t>
+            </w:r>
           </w:p>
         </w:tc>
         <w:tc>
@@ -516,6 +580,22 @@
                 <w:lang w:val="en-GB"/>
               </w:rPr>
             </w:pPr>
+            <w:r>
+              <w:rPr>
+                <w:sz w:val="18"/>
+                <w:szCs w:val="18"/>
+                <w:lang w:val="en-GB"/>
+              </w:rPr>
+              <w:t>Co2</w:t>
+            </w:r>
+            <w:r>
+              <w:rPr>
+                <w:sz w:val="18"/>
+                <w:szCs w:val="18"/>
+                <w:lang w:val="en-GB"/>
+              </w:rPr>
+              <w:t>[e]</w:t>
+            </w:r>
           </w:p>
         </w:tc>
         <w:tc>
@@ -586,6 +666,22 @@
                 <w:lang w:val="en-GB"/>
               </w:rPr>
             </w:pPr>
+            <w:r>
+              <w:rPr>
+                <w:sz w:val="18"/>
+                <w:szCs w:val="18"/>
+                <w:lang w:val="en-GB"/>
+              </w:rPr>
+              <w:t>pi</w:t>
+            </w:r>
+            <w:r>
+              <w:rPr>
+                <w:sz w:val="18"/>
+                <w:szCs w:val="18"/>
+                <w:lang w:val="en-GB"/>
+              </w:rPr>
+              <w:t>[e]</w:t>
+            </w:r>
           </w:p>
         </w:tc>
         <w:tc>
@@ -656,6 +752,22 @@
                 <w:lang w:val="en-GB"/>
               </w:rPr>
             </w:pPr>
+            <w:r>
+              <w:rPr>
+                <w:sz w:val="18"/>
+                <w:szCs w:val="18"/>
+                <w:lang w:val="en-GB"/>
+              </w:rPr>
+              <w:t>h2o2</w:t>
+            </w:r>
+            <w:r>
+              <w:rPr>
+                <w:sz w:val="18"/>
+                <w:szCs w:val="18"/>
+                <w:lang w:val="en-GB"/>
+              </w:rPr>
+              <w:t>[e]</w:t>
+            </w:r>
           </w:p>
         </w:tc>
         <w:tc>
@@ -726,6 +838,22 @@
                 <w:lang w:val="en-GB"/>
               </w:rPr>
             </w:pPr>
+            <w:r>
+              <w:rPr>
+                <w:sz w:val="18"/>
+                <w:szCs w:val="18"/>
+                <w:lang w:val="en-GB"/>
+              </w:rPr>
+              <w:t>hco3</w:t>
+            </w:r>
+            <w:r>
+              <w:rPr>
+                <w:sz w:val="18"/>
+                <w:szCs w:val="18"/>
+                <w:lang w:val="en-GB"/>
+              </w:rPr>
+              <w:t>[e]</w:t>
+            </w:r>
           </w:p>
         </w:tc>
         <w:tc>
@@ -796,6 +924,22 @@
                 <w:lang w:val="en-GB"/>
               </w:rPr>
             </w:pPr>
+            <w:r>
+              <w:rPr>
+                <w:sz w:val="18"/>
+                <w:szCs w:val="18"/>
+                <w:lang w:val="en-GB"/>
+              </w:rPr>
+              <w:t>h2co3</w:t>
+            </w:r>
+            <w:r>
+              <w:rPr>
+                <w:sz w:val="18"/>
+                <w:szCs w:val="18"/>
+                <w:lang w:val="en-GB"/>
+              </w:rPr>
+              <w:t>[e]</w:t>
+            </w:r>
           </w:p>
         </w:tc>
         <w:tc>
@@ -866,6 +1010,14 @@
                 <w:lang w:val="en-GB"/>
               </w:rPr>
             </w:pPr>
+            <w:r>
+              <w:rPr>
+                <w:sz w:val="18"/>
+                <w:szCs w:val="18"/>
+                <w:lang w:val="en-GB"/>
+              </w:rPr>
+              <w:t>co[e]</w:t>
+            </w:r>
           </w:p>
         </w:tc>
         <w:tc>
@@ -1572,6 +1724,24 @@
                 <w:lang w:val="en-GB"/>
               </w:rPr>
             </w:pPr>
+            <w:proofErr w:type="spellStart"/>
+            <w:r>
+              <w:rPr>
+                <w:sz w:val="18"/>
+                <w:szCs w:val="18"/>
+                <w:lang w:val="en-GB"/>
+              </w:rPr>
+              <w:t>ala_L</w:t>
+            </w:r>
+            <w:proofErr w:type="spellEnd"/>
+            <w:r>
+              <w:rPr>
+                <w:sz w:val="18"/>
+                <w:szCs w:val="18"/>
+                <w:lang w:val="en-GB"/>
+              </w:rPr>
+              <w:t>[e]</w:t>
+            </w:r>
           </w:p>
         </w:tc>
         <w:tc>
@@ -1675,6 +1845,24 @@
                 <w:lang w:val="en-GB"/>
               </w:rPr>
             </w:pPr>
+            <w:proofErr w:type="spellStart"/>
+            <w:r>
+              <w:rPr>
+                <w:sz w:val="18"/>
+                <w:szCs w:val="18"/>
+                <w:lang w:val="en-GB"/>
+              </w:rPr>
+              <w:t>arg_L</w:t>
+            </w:r>
+            <w:proofErr w:type="spellEnd"/>
+            <w:r>
+              <w:rPr>
+                <w:sz w:val="18"/>
+                <w:szCs w:val="18"/>
+                <w:lang w:val="en-GB"/>
+              </w:rPr>
+              <w:t>[e]</w:t>
+            </w:r>
           </w:p>
         </w:tc>
         <w:tc>
@@ -1778,6 +1966,24 @@
                 <w:lang w:val="en-GB"/>
               </w:rPr>
             </w:pPr>
+            <w:proofErr w:type="spellStart"/>
+            <w:r>
+              <w:rPr>
+                <w:sz w:val="18"/>
+                <w:szCs w:val="18"/>
+                <w:lang w:val="en-GB"/>
+              </w:rPr>
+              <w:t>asn_L</w:t>
+            </w:r>
+            <w:proofErr w:type="spellEnd"/>
+            <w:r>
+              <w:rPr>
+                <w:sz w:val="18"/>
+                <w:szCs w:val="18"/>
+                <w:lang w:val="en-GB"/>
+              </w:rPr>
+              <w:t>[e]</w:t>
+            </w:r>
           </w:p>
         </w:tc>
         <w:tc>
@@ -1881,6 +2087,24 @@
                 <w:lang w:val="en-GB"/>
               </w:rPr>
             </w:pPr>
+            <w:proofErr w:type="spellStart"/>
+            <w:r>
+              <w:rPr>
+                <w:sz w:val="18"/>
+                <w:szCs w:val="18"/>
+                <w:lang w:val="en-GB"/>
+              </w:rPr>
+              <w:t>asp_L</w:t>
+            </w:r>
+            <w:proofErr w:type="spellEnd"/>
+            <w:r>
+              <w:rPr>
+                <w:sz w:val="18"/>
+                <w:szCs w:val="18"/>
+                <w:lang w:val="en-GB"/>
+              </w:rPr>
+              <w:t>[e]</w:t>
+            </w:r>
           </w:p>
         </w:tc>
         <w:tc>
@@ -1984,6 +2208,24 @@
                 <w:lang w:val="en-GB"/>
               </w:rPr>
             </w:pPr>
+            <w:proofErr w:type="spellStart"/>
+            <w:r>
+              <w:rPr>
+                <w:sz w:val="18"/>
+                <w:szCs w:val="18"/>
+                <w:lang w:val="en-GB"/>
+              </w:rPr>
+              <w:t>cys_L</w:t>
+            </w:r>
+            <w:proofErr w:type="spellEnd"/>
+            <w:r>
+              <w:rPr>
+                <w:sz w:val="18"/>
+                <w:szCs w:val="18"/>
+                <w:lang w:val="en-GB"/>
+              </w:rPr>
+              <w:t>[e]</w:t>
+            </w:r>
           </w:p>
         </w:tc>
         <w:tc>
@@ -2087,6 +2329,24 @@
                 <w:lang w:val="en-GB"/>
               </w:rPr>
             </w:pPr>
+            <w:proofErr w:type="spellStart"/>
+            <w:r>
+              <w:rPr>
+                <w:sz w:val="18"/>
+                <w:szCs w:val="18"/>
+                <w:lang w:val="en-GB"/>
+              </w:rPr>
+              <w:t>glu_L</w:t>
+            </w:r>
+            <w:proofErr w:type="spellEnd"/>
+            <w:r>
+              <w:rPr>
+                <w:sz w:val="18"/>
+                <w:szCs w:val="18"/>
+                <w:lang w:val="en-GB"/>
+              </w:rPr>
+              <w:t>[e]</w:t>
+            </w:r>
           </w:p>
         </w:tc>
         <w:tc>
@@ -2190,6 +2450,24 @@
                 <w:lang w:val="en-GB"/>
               </w:rPr>
             </w:pPr>
+            <w:proofErr w:type="spellStart"/>
+            <w:r>
+              <w:rPr>
+                <w:sz w:val="18"/>
+                <w:szCs w:val="18"/>
+                <w:lang w:val="en-GB"/>
+              </w:rPr>
+              <w:t>gln_L</w:t>
+            </w:r>
+            <w:proofErr w:type="spellEnd"/>
+            <w:r>
+              <w:rPr>
+                <w:sz w:val="18"/>
+                <w:szCs w:val="18"/>
+                <w:lang w:val="en-GB"/>
+              </w:rPr>
+              <w:t>[e]</w:t>
+            </w:r>
           </w:p>
         </w:tc>
         <w:tc>
@@ -2293,6 +2571,24 @@
                 <w:lang w:val="en-GB"/>
               </w:rPr>
             </w:pPr>
+            <w:proofErr w:type="spellStart"/>
+            <w:r>
+              <w:rPr>
+                <w:sz w:val="18"/>
+                <w:szCs w:val="18"/>
+                <w:lang w:val="en-GB"/>
+              </w:rPr>
+              <w:t>gly</w:t>
+            </w:r>
+            <w:proofErr w:type="spellEnd"/>
+            <w:r>
+              <w:rPr>
+                <w:sz w:val="18"/>
+                <w:szCs w:val="18"/>
+                <w:lang w:val="en-GB"/>
+              </w:rPr>
+              <w:t>[e]</w:t>
+            </w:r>
           </w:p>
         </w:tc>
         <w:tc>
@@ -2396,6 +2692,24 @@
                 <w:lang w:val="en-GB"/>
               </w:rPr>
             </w:pPr>
+            <w:proofErr w:type="spellStart"/>
+            <w:r>
+              <w:rPr>
+                <w:sz w:val="18"/>
+                <w:szCs w:val="18"/>
+                <w:lang w:val="en-GB"/>
+              </w:rPr>
+              <w:t>his_L</w:t>
+            </w:r>
+            <w:proofErr w:type="spellEnd"/>
+            <w:r>
+              <w:rPr>
+                <w:sz w:val="18"/>
+                <w:szCs w:val="18"/>
+                <w:lang w:val="en-GB"/>
+              </w:rPr>
+              <w:t>[e]</w:t>
+            </w:r>
           </w:p>
         </w:tc>
         <w:tc>
@@ -2499,6 +2813,24 @@
                 <w:lang w:val="en-GB"/>
               </w:rPr>
             </w:pPr>
+            <w:proofErr w:type="spellStart"/>
+            <w:r>
+              <w:rPr>
+                <w:sz w:val="18"/>
+                <w:szCs w:val="18"/>
+                <w:lang w:val="en-GB"/>
+              </w:rPr>
+              <w:t>ile_L</w:t>
+            </w:r>
+            <w:proofErr w:type="spellEnd"/>
+            <w:r>
+              <w:rPr>
+                <w:sz w:val="18"/>
+                <w:szCs w:val="18"/>
+                <w:lang w:val="en-GB"/>
+              </w:rPr>
+              <w:t>[e]</w:t>
+            </w:r>
           </w:p>
         </w:tc>
         <w:tc>
@@ -2602,6 +2934,24 @@
                 <w:lang w:val="en-GB"/>
               </w:rPr>
             </w:pPr>
+            <w:proofErr w:type="spellStart"/>
+            <w:r>
+              <w:rPr>
+                <w:sz w:val="18"/>
+                <w:szCs w:val="18"/>
+                <w:lang w:val="en-GB"/>
+              </w:rPr>
+              <w:t>leu_L</w:t>
+            </w:r>
+            <w:proofErr w:type="spellEnd"/>
+            <w:r>
+              <w:rPr>
+                <w:sz w:val="18"/>
+                <w:szCs w:val="18"/>
+                <w:lang w:val="en-GB"/>
+              </w:rPr>
+              <w:t>[e]</w:t>
+            </w:r>
           </w:p>
         </w:tc>
         <w:tc>
@@ -2705,6 +3055,24 @@
                 <w:lang w:val="en-GB"/>
               </w:rPr>
             </w:pPr>
+            <w:proofErr w:type="spellStart"/>
+            <w:r>
+              <w:rPr>
+                <w:sz w:val="18"/>
+                <w:szCs w:val="18"/>
+                <w:lang w:val="en-GB"/>
+              </w:rPr>
+              <w:t>lys_L</w:t>
+            </w:r>
+            <w:proofErr w:type="spellEnd"/>
+            <w:r>
+              <w:rPr>
+                <w:sz w:val="18"/>
+                <w:szCs w:val="18"/>
+                <w:lang w:val="en-GB"/>
+              </w:rPr>
+              <w:t>[e]</w:t>
+            </w:r>
           </w:p>
         </w:tc>
         <w:tc>
@@ -2808,6 +3176,24 @@
                 <w:lang w:val="en-GB"/>
               </w:rPr>
             </w:pPr>
+            <w:proofErr w:type="spellStart"/>
+            <w:r>
+              <w:rPr>
+                <w:sz w:val="18"/>
+                <w:szCs w:val="18"/>
+                <w:lang w:val="en-GB"/>
+              </w:rPr>
+              <w:t>met_L</w:t>
+            </w:r>
+            <w:proofErr w:type="spellEnd"/>
+            <w:r>
+              <w:rPr>
+                <w:sz w:val="18"/>
+                <w:szCs w:val="18"/>
+                <w:lang w:val="en-GB"/>
+              </w:rPr>
+              <w:t>[e]</w:t>
+            </w:r>
           </w:p>
         </w:tc>
         <w:tc>
@@ -2911,6 +3297,24 @@
                 <w:lang w:val="en-GB"/>
               </w:rPr>
             </w:pPr>
+            <w:proofErr w:type="spellStart"/>
+            <w:r>
+              <w:rPr>
+                <w:sz w:val="18"/>
+                <w:szCs w:val="18"/>
+                <w:lang w:val="en-GB"/>
+              </w:rPr>
+              <w:t>phe_L</w:t>
+            </w:r>
+            <w:proofErr w:type="spellEnd"/>
+            <w:r>
+              <w:rPr>
+                <w:sz w:val="18"/>
+                <w:szCs w:val="18"/>
+                <w:lang w:val="en-GB"/>
+              </w:rPr>
+              <w:t>[e]</w:t>
+            </w:r>
           </w:p>
         </w:tc>
         <w:tc>
@@ -3014,6 +3418,24 @@
                 <w:lang w:val="en-GB"/>
               </w:rPr>
             </w:pPr>
+            <w:proofErr w:type="spellStart"/>
+            <w:r>
+              <w:rPr>
+                <w:sz w:val="18"/>
+                <w:szCs w:val="18"/>
+                <w:lang w:val="en-GB"/>
+              </w:rPr>
+              <w:t>pro_L</w:t>
+            </w:r>
+            <w:proofErr w:type="spellEnd"/>
+            <w:r>
+              <w:rPr>
+                <w:sz w:val="18"/>
+                <w:szCs w:val="18"/>
+                <w:lang w:val="en-GB"/>
+              </w:rPr>
+              <w:t>[e]</w:t>
+            </w:r>
           </w:p>
         </w:tc>
         <w:tc>
@@ -3117,6 +3539,24 @@
                 <w:lang w:val="en-GB"/>
               </w:rPr>
             </w:pPr>
+            <w:proofErr w:type="spellStart"/>
+            <w:r>
+              <w:rPr>
+                <w:sz w:val="18"/>
+                <w:szCs w:val="18"/>
+                <w:lang w:val="en-GB"/>
+              </w:rPr>
+              <w:t>ser_L</w:t>
+            </w:r>
+            <w:proofErr w:type="spellEnd"/>
+            <w:r>
+              <w:rPr>
+                <w:sz w:val="18"/>
+                <w:szCs w:val="18"/>
+                <w:lang w:val="en-GB"/>
+              </w:rPr>
+              <w:t>[e]</w:t>
+            </w:r>
           </w:p>
         </w:tc>
         <w:tc>
@@ -3220,6 +3660,24 @@
                 <w:lang w:val="en-GB"/>
               </w:rPr>
             </w:pPr>
+            <w:proofErr w:type="spellStart"/>
+            <w:r>
+              <w:rPr>
+                <w:sz w:val="18"/>
+                <w:szCs w:val="18"/>
+                <w:lang w:val="en-GB"/>
+              </w:rPr>
+              <w:t>thr_L</w:t>
+            </w:r>
+            <w:proofErr w:type="spellEnd"/>
+            <w:r>
+              <w:rPr>
+                <w:sz w:val="18"/>
+                <w:szCs w:val="18"/>
+                <w:lang w:val="en-GB"/>
+              </w:rPr>
+              <w:t>[e]</w:t>
+            </w:r>
           </w:p>
         </w:tc>
         <w:tc>
@@ -3323,6 +3781,24 @@
                 <w:lang w:val="en-GB"/>
               </w:rPr>
             </w:pPr>
+            <w:proofErr w:type="spellStart"/>
+            <w:r>
+              <w:rPr>
+                <w:sz w:val="18"/>
+                <w:szCs w:val="18"/>
+                <w:lang w:val="en-GB"/>
+              </w:rPr>
+              <w:t>trp_L</w:t>
+            </w:r>
+            <w:proofErr w:type="spellEnd"/>
+            <w:r>
+              <w:rPr>
+                <w:sz w:val="18"/>
+                <w:szCs w:val="18"/>
+                <w:lang w:val="en-GB"/>
+              </w:rPr>
+              <w:t>[e]</w:t>
+            </w:r>
           </w:p>
         </w:tc>
         <w:tc>
@@ -3426,6 +3902,24 @@
                 <w:lang w:val="en-GB"/>
               </w:rPr>
             </w:pPr>
+            <w:proofErr w:type="spellStart"/>
+            <w:r>
+              <w:rPr>
+                <w:sz w:val="18"/>
+                <w:szCs w:val="18"/>
+                <w:lang w:val="en-GB"/>
+              </w:rPr>
+              <w:t>tyr_L</w:t>
+            </w:r>
+            <w:proofErr w:type="spellEnd"/>
+            <w:r>
+              <w:rPr>
+                <w:sz w:val="18"/>
+                <w:szCs w:val="18"/>
+                <w:lang w:val="en-GB"/>
+              </w:rPr>
+              <w:t>[e]</w:t>
+            </w:r>
           </w:p>
         </w:tc>
         <w:tc>
@@ -3529,6 +4023,24 @@
                 <w:lang w:val="en-GB"/>
               </w:rPr>
             </w:pPr>
+            <w:proofErr w:type="spellStart"/>
+            <w:r>
+              <w:rPr>
+                <w:sz w:val="18"/>
+                <w:szCs w:val="18"/>
+                <w:lang w:val="en-GB"/>
+              </w:rPr>
+              <w:t>val_L</w:t>
+            </w:r>
+            <w:proofErr w:type="spellEnd"/>
+            <w:r>
+              <w:rPr>
+                <w:sz w:val="18"/>
+                <w:szCs w:val="18"/>
+                <w:lang w:val="en-GB"/>
+              </w:rPr>
+              <w:t>[e]</w:t>
+            </w:r>
           </w:p>
         </w:tc>
         <w:tc>
@@ -3712,6 +4224,22 @@
                 <w:lang w:val="en-GB"/>
               </w:rPr>
             </w:pPr>
+            <w:r>
+              <w:rPr>
+                <w:sz w:val="18"/>
+                <w:szCs w:val="18"/>
+                <w:lang w:val="en-GB"/>
+              </w:rPr>
+              <w:t>C02356</w:t>
+            </w:r>
+            <w:r>
+              <w:rPr>
+                <w:sz w:val="18"/>
+                <w:szCs w:val="18"/>
+                <w:lang w:val="en-GB"/>
+              </w:rPr>
+              <w:t>[e]</w:t>
+            </w:r>
           </w:p>
         </w:tc>
         <w:tc>
@@ -3815,6 +4343,24 @@
                 <w:lang w:val="en-GB"/>
               </w:rPr>
             </w:pPr>
+            <w:proofErr w:type="spellStart"/>
+            <w:r>
+              <w:rPr>
+                <w:sz w:val="18"/>
+                <w:szCs w:val="18"/>
+                <w:lang w:val="en-GB"/>
+              </w:rPr>
+              <w:t>citr_L</w:t>
+            </w:r>
+            <w:proofErr w:type="spellEnd"/>
+            <w:r>
+              <w:rPr>
+                <w:sz w:val="18"/>
+                <w:szCs w:val="18"/>
+                <w:lang w:val="en-GB"/>
+              </w:rPr>
+              <w:t>[e]</w:t>
+            </w:r>
           </w:p>
         </w:tc>
         <w:tc>
@@ -3918,6 +4464,24 @@
                 <w:lang w:val="en-GB"/>
               </w:rPr>
             </w:pPr>
+            <w:proofErr w:type="spellStart"/>
+            <w:r>
+              <w:rPr>
+                <w:sz w:val="18"/>
+                <w:szCs w:val="18"/>
+                <w:lang w:val="en-GB"/>
+              </w:rPr>
+              <w:t>Lcystin</w:t>
+            </w:r>
+            <w:proofErr w:type="spellEnd"/>
+            <w:r>
+              <w:rPr>
+                <w:sz w:val="18"/>
+                <w:szCs w:val="18"/>
+                <w:lang w:val="en-GB"/>
+              </w:rPr>
+              <w:t>[e]</w:t>
+            </w:r>
           </w:p>
         </w:tc>
         <w:tc>
@@ -4021,6 +4585,24 @@
                 <w:lang w:val="en-GB"/>
               </w:rPr>
             </w:pPr>
+            <w:proofErr w:type="spellStart"/>
+            <w:r>
+              <w:rPr>
+                <w:sz w:val="18"/>
+                <w:szCs w:val="18"/>
+                <w:lang w:val="en-GB"/>
+              </w:rPr>
+              <w:t>hcys_L</w:t>
+            </w:r>
+            <w:proofErr w:type="spellEnd"/>
+            <w:r>
+              <w:rPr>
+                <w:sz w:val="18"/>
+                <w:szCs w:val="18"/>
+                <w:lang w:val="en-GB"/>
+              </w:rPr>
+              <w:t>[e]</w:t>
+            </w:r>
           </w:p>
         </w:tc>
         <w:tc>
@@ -4122,6 +4704,22 @@
                 <w:lang w:val="en-GB"/>
               </w:rPr>
             </w:pPr>
+            <w:r>
+              <w:rPr>
+                <w:sz w:val="18"/>
+                <w:szCs w:val="18"/>
+                <w:lang w:val="en-GB"/>
+              </w:rPr>
+              <w:t>4hpro_LT</w:t>
+            </w:r>
+            <w:r>
+              <w:rPr>
+                <w:sz w:val="18"/>
+                <w:szCs w:val="18"/>
+                <w:lang w:val="en-GB"/>
+              </w:rPr>
+              <w:t>[e]</w:t>
+            </w:r>
           </w:p>
         </w:tc>
         <w:tc>
@@ -4225,6 +4823,24 @@
                 <w:lang w:val="en-GB"/>
               </w:rPr>
             </w:pPr>
+            <w:proofErr w:type="spellStart"/>
+            <w:r>
+              <w:rPr>
+                <w:sz w:val="18"/>
+                <w:szCs w:val="18"/>
+                <w:lang w:val="en-GB"/>
+              </w:rPr>
+              <w:t>orn</w:t>
+            </w:r>
+            <w:proofErr w:type="spellEnd"/>
+            <w:r>
+              <w:rPr>
+                <w:sz w:val="18"/>
+                <w:szCs w:val="18"/>
+                <w:lang w:val="en-GB"/>
+              </w:rPr>
+              <w:t>[e]</w:t>
+            </w:r>
           </w:p>
         </w:tc>
         <w:tc>
@@ -4342,6 +4958,22 @@
                 <w:lang w:val="en-GB"/>
               </w:rPr>
             </w:pPr>
+            <w:r>
+              <w:rPr>
+                <w:sz w:val="18"/>
+                <w:szCs w:val="18"/>
+                <w:lang w:val="en-GB"/>
+              </w:rPr>
+              <w:t>5oxpro</w:t>
+            </w:r>
+            <w:r>
+              <w:rPr>
+                <w:sz w:val="18"/>
+                <w:szCs w:val="18"/>
+                <w:lang w:val="en-GB"/>
+              </w:rPr>
+              <w:t>[e]</w:t>
+            </w:r>
           </w:p>
         </w:tc>
         <w:tc>
@@ -4489,6 +5121,24 @@
                 <w:lang w:val="en-GB"/>
               </w:rPr>
             </w:pPr>
+            <w:proofErr w:type="spellStart"/>
+            <w:r>
+              <w:rPr>
+                <w:sz w:val="18"/>
+                <w:szCs w:val="18"/>
+                <w:lang w:val="en-GB"/>
+              </w:rPr>
+              <w:t>acgly</w:t>
+            </w:r>
+            <w:proofErr w:type="spellEnd"/>
+            <w:r>
+              <w:rPr>
+                <w:sz w:val="18"/>
+                <w:szCs w:val="18"/>
+                <w:lang w:val="en-GB"/>
+              </w:rPr>
+              <w:t>[e]</w:t>
+            </w:r>
           </w:p>
         </w:tc>
         <w:tc>
@@ -4592,6 +5242,24 @@
                 <w:lang w:val="en-GB"/>
               </w:rPr>
             </w:pPr>
+            <w:proofErr w:type="spellStart"/>
+            <w:r>
+              <w:rPr>
+                <w:sz w:val="18"/>
+                <w:szCs w:val="18"/>
+                <w:lang w:val="en-GB"/>
+              </w:rPr>
+              <w:t>carn</w:t>
+            </w:r>
+            <w:proofErr w:type="spellEnd"/>
+            <w:r>
+              <w:rPr>
+                <w:sz w:val="18"/>
+                <w:szCs w:val="18"/>
+                <w:lang w:val="en-GB"/>
+              </w:rPr>
+              <w:t>[e]</w:t>
+            </w:r>
           </w:p>
         </w:tc>
         <w:tc>
@@ -4718,6 +5386,24 @@
                 <w:lang w:val="en-GB"/>
               </w:rPr>
             </w:pPr>
+            <w:proofErr w:type="spellStart"/>
+            <w:r>
+              <w:rPr>
+                <w:sz w:val="18"/>
+                <w:szCs w:val="18"/>
+                <w:lang w:val="en-GB"/>
+              </w:rPr>
+              <w:t>gthrd</w:t>
+            </w:r>
+            <w:proofErr w:type="spellEnd"/>
+            <w:r>
+              <w:rPr>
+                <w:sz w:val="18"/>
+                <w:szCs w:val="18"/>
+                <w:lang w:val="en-GB"/>
+              </w:rPr>
+              <w:t>[e]</w:t>
+            </w:r>
           </w:p>
         </w:tc>
         <w:tc>
@@ -4821,6 +5507,24 @@
                 <w:lang w:val="en-GB"/>
               </w:rPr>
             </w:pPr>
+            <w:proofErr w:type="spellStart"/>
+            <w:r>
+              <w:rPr>
+                <w:sz w:val="18"/>
+                <w:szCs w:val="18"/>
+                <w:lang w:val="en-GB"/>
+              </w:rPr>
+              <w:t>taur</w:t>
+            </w:r>
+            <w:proofErr w:type="spellEnd"/>
+            <w:r>
+              <w:rPr>
+                <w:sz w:val="18"/>
+                <w:szCs w:val="18"/>
+                <w:lang w:val="en-GB"/>
+              </w:rPr>
+              <w:t>[e]</w:t>
+            </w:r>
           </w:p>
         </w:tc>
         <w:tc>
@@ -4954,6 +5658,24 @@
                 <w:lang w:val="en-GB"/>
               </w:rPr>
             </w:pPr>
+            <w:proofErr w:type="spellStart"/>
+            <w:r>
+              <w:rPr>
+                <w:sz w:val="18"/>
+                <w:szCs w:val="18"/>
+                <w:lang w:val="en-GB"/>
+              </w:rPr>
+              <w:t>glyb</w:t>
+            </w:r>
+            <w:proofErr w:type="spellEnd"/>
+            <w:r>
+              <w:rPr>
+                <w:sz w:val="18"/>
+                <w:szCs w:val="18"/>
+                <w:lang w:val="en-GB"/>
+              </w:rPr>
+              <w:t>[e]</w:t>
+            </w:r>
           </w:p>
         </w:tc>
         <w:tc>
@@ -5071,6 +5793,22 @@
                 <w:lang w:val="en-GB"/>
               </w:rPr>
             </w:pPr>
+            <w:r>
+              <w:rPr>
+                <w:sz w:val="18"/>
+                <w:szCs w:val="18"/>
+                <w:lang w:val="en-GB"/>
+              </w:rPr>
+              <w:t>ac</w:t>
+            </w:r>
+            <w:r>
+              <w:rPr>
+                <w:sz w:val="18"/>
+                <w:szCs w:val="18"/>
+                <w:lang w:val="en-GB"/>
+              </w:rPr>
+              <w:t>[e]</w:t>
+            </w:r>
           </w:p>
         </w:tc>
         <w:tc>
@@ -5174,6 +5912,22 @@
                 <w:lang w:val="en-GB"/>
               </w:rPr>
             </w:pPr>
+            <w:r>
+              <w:rPr>
+                <w:sz w:val="18"/>
+                <w:szCs w:val="18"/>
+                <w:lang w:val="en-GB"/>
+              </w:rPr>
+              <w:t>acetone</w:t>
+            </w:r>
+            <w:r>
+              <w:rPr>
+                <w:sz w:val="18"/>
+                <w:szCs w:val="18"/>
+                <w:lang w:val="en-GB"/>
+              </w:rPr>
+              <w:t>[e]</w:t>
+            </w:r>
           </w:p>
         </w:tc>
         <w:tc>
@@ -5277,6 +6031,24 @@
                 <w:lang w:val="en-GB"/>
               </w:rPr>
             </w:pPr>
+            <w:proofErr w:type="spellStart"/>
+            <w:r>
+              <w:rPr>
+                <w:sz w:val="18"/>
+                <w:szCs w:val="18"/>
+                <w:lang w:val="en-GB"/>
+              </w:rPr>
+              <w:t>acrn</w:t>
+            </w:r>
+            <w:proofErr w:type="spellEnd"/>
+            <w:r>
+              <w:rPr>
+                <w:sz w:val="18"/>
+                <w:szCs w:val="18"/>
+                <w:lang w:val="en-GB"/>
+              </w:rPr>
+              <w:t>[e]</w:t>
+            </w:r>
           </w:p>
         </w:tc>
         <w:tc>
@@ -5380,6 +6152,24 @@
                 <w:lang w:val="en-GB"/>
               </w:rPr>
             </w:pPr>
+            <w:proofErr w:type="spellStart"/>
+            <w:r>
+              <w:rPr>
+                <w:sz w:val="18"/>
+                <w:szCs w:val="18"/>
+                <w:lang w:val="en-GB"/>
+              </w:rPr>
+              <w:t>cit</w:t>
+            </w:r>
+            <w:proofErr w:type="spellEnd"/>
+            <w:r>
+              <w:rPr>
+                <w:sz w:val="18"/>
+                <w:szCs w:val="18"/>
+                <w:lang w:val="en-GB"/>
+              </w:rPr>
+              <w:t>[e]</w:t>
+            </w:r>
           </w:p>
         </w:tc>
         <w:tc>
@@ -5483,6 +6273,24 @@
                 <w:lang w:val="en-GB"/>
               </w:rPr>
             </w:pPr>
+            <w:proofErr w:type="spellStart"/>
+            <w:r>
+              <w:rPr>
+                <w:sz w:val="18"/>
+                <w:szCs w:val="18"/>
+                <w:lang w:val="en-GB"/>
+              </w:rPr>
+              <w:t>crn</w:t>
+            </w:r>
+            <w:proofErr w:type="spellEnd"/>
+            <w:r>
+              <w:rPr>
+                <w:sz w:val="18"/>
+                <w:szCs w:val="18"/>
+                <w:lang w:val="en-GB"/>
+              </w:rPr>
+              <w:t>[e]</w:t>
+            </w:r>
           </w:p>
         </w:tc>
         <w:tc>
@@ -5586,6 +6394,24 @@
                 <w:lang w:val="en-GB"/>
               </w:rPr>
             </w:pPr>
+            <w:proofErr w:type="spellStart"/>
+            <w:r>
+              <w:rPr>
+                <w:sz w:val="18"/>
+                <w:szCs w:val="18"/>
+                <w:lang w:val="en-GB"/>
+              </w:rPr>
+              <w:t>creat</w:t>
+            </w:r>
+            <w:proofErr w:type="spellEnd"/>
+            <w:r>
+              <w:rPr>
+                <w:sz w:val="18"/>
+                <w:szCs w:val="18"/>
+                <w:lang w:val="en-GB"/>
+              </w:rPr>
+              <w:t>[e]</w:t>
+            </w:r>
           </w:p>
         </w:tc>
         <w:tc>
@@ -5689,6 +6515,24 @@
                 <w:lang w:val="en-GB"/>
               </w:rPr>
             </w:pPr>
+            <w:proofErr w:type="spellStart"/>
+            <w:r>
+              <w:rPr>
+                <w:sz w:val="18"/>
+                <w:szCs w:val="18"/>
+                <w:lang w:val="en-GB"/>
+              </w:rPr>
+              <w:t>crtn</w:t>
+            </w:r>
+            <w:proofErr w:type="spellEnd"/>
+            <w:r>
+              <w:rPr>
+                <w:sz w:val="18"/>
+                <w:szCs w:val="18"/>
+                <w:lang w:val="en-GB"/>
+              </w:rPr>
+              <w:t>[e]</w:t>
+            </w:r>
           </w:p>
         </w:tc>
         <w:tc>
@@ -5794,6 +6638,22 @@
                 <w:lang w:val="en-GB"/>
               </w:rPr>
             </w:pPr>
+            <w:r>
+              <w:rPr>
+                <w:sz w:val="18"/>
+                <w:szCs w:val="18"/>
+                <w:lang w:val="en-GB"/>
+              </w:rPr>
+              <w:t>for</w:t>
+            </w:r>
+            <w:r>
+              <w:rPr>
+                <w:sz w:val="18"/>
+                <w:szCs w:val="18"/>
+                <w:lang w:val="en-GB"/>
+              </w:rPr>
+              <w:t>[e]</w:t>
+            </w:r>
           </w:p>
         </w:tc>
         <w:tc>
@@ -5897,6 +6757,24 @@
                 <w:lang w:val="en-GB"/>
               </w:rPr>
             </w:pPr>
+            <w:proofErr w:type="spellStart"/>
+            <w:r>
+              <w:rPr>
+                <w:sz w:val="18"/>
+                <w:szCs w:val="18"/>
+                <w:lang w:val="en-GB"/>
+              </w:rPr>
+              <w:t>glc_D</w:t>
+            </w:r>
+            <w:proofErr w:type="spellEnd"/>
+            <w:r>
+              <w:rPr>
+                <w:sz w:val="18"/>
+                <w:szCs w:val="18"/>
+                <w:lang w:val="en-GB"/>
+              </w:rPr>
+              <w:t>[e]</w:t>
+            </w:r>
           </w:p>
         </w:tc>
         <w:tc>
@@ -6000,6 +6878,24 @@
                 <w:lang w:val="en-GB"/>
               </w:rPr>
             </w:pPr>
+            <w:proofErr w:type="spellStart"/>
+            <w:r>
+              <w:rPr>
+                <w:sz w:val="18"/>
+                <w:szCs w:val="18"/>
+                <w:lang w:val="en-GB"/>
+              </w:rPr>
+              <w:t>glyc</w:t>
+            </w:r>
+            <w:proofErr w:type="spellEnd"/>
+            <w:r>
+              <w:rPr>
+                <w:sz w:val="18"/>
+                <w:szCs w:val="18"/>
+                <w:lang w:val="en-GB"/>
+              </w:rPr>
+              <w:t>[e]</w:t>
+            </w:r>
           </w:p>
         </w:tc>
         <w:tc>
@@ -6101,6 +6997,22 @@
                 <w:lang w:val="en-GB"/>
               </w:rPr>
             </w:pPr>
+            <w:r>
+              <w:rPr>
+                <w:sz w:val="18"/>
+                <w:szCs w:val="18"/>
+                <w:lang w:val="en-GB"/>
+              </w:rPr>
+              <w:t>2hb</w:t>
+            </w:r>
+            <w:r>
+              <w:rPr>
+                <w:sz w:val="18"/>
+                <w:szCs w:val="18"/>
+                <w:lang w:val="en-GB"/>
+              </w:rPr>
+              <w:t>[e]</w:t>
+            </w:r>
           </w:p>
         </w:tc>
         <w:tc>
@@ -6202,6 +7114,24 @@
                 <w:lang w:val="en-GB"/>
               </w:rPr>
             </w:pPr>
+            <w:proofErr w:type="spellStart"/>
+            <w:r>
+              <w:rPr>
+                <w:sz w:val="18"/>
+                <w:szCs w:val="18"/>
+                <w:lang w:val="en-GB"/>
+              </w:rPr>
+              <w:t>bhb</w:t>
+            </w:r>
+            <w:proofErr w:type="spellEnd"/>
+            <w:r>
+              <w:rPr>
+                <w:sz w:val="18"/>
+                <w:szCs w:val="18"/>
+                <w:lang w:val="en-GB"/>
+              </w:rPr>
+              <w:t>[e]</w:t>
+            </w:r>
           </w:p>
         </w:tc>
         <w:tc>
@@ -6303,6 +7233,22 @@
                 <w:lang w:val="en-GB"/>
               </w:rPr>
             </w:pPr>
+            <w:r>
+              <w:rPr>
+                <w:sz w:val="18"/>
+                <w:szCs w:val="18"/>
+                <w:lang w:val="en-GB"/>
+              </w:rPr>
+              <w:t>3hmp</w:t>
+            </w:r>
+            <w:r>
+              <w:rPr>
+                <w:sz w:val="18"/>
+                <w:szCs w:val="18"/>
+                <w:lang w:val="en-GB"/>
+              </w:rPr>
+              <w:t>[e]</w:t>
+            </w:r>
           </w:p>
         </w:tc>
         <w:tc>
@@ -6406,6 +7352,24 @@
                 <w:lang w:val="en-GB"/>
               </w:rPr>
             </w:pPr>
+            <w:proofErr w:type="spellStart"/>
+            <w:r>
+              <w:rPr>
+                <w:sz w:val="18"/>
+                <w:szCs w:val="18"/>
+                <w:lang w:val="en-GB"/>
+              </w:rPr>
+              <w:t>hxan</w:t>
+            </w:r>
+            <w:proofErr w:type="spellEnd"/>
+            <w:r>
+              <w:rPr>
+                <w:sz w:val="18"/>
+                <w:szCs w:val="18"/>
+                <w:lang w:val="en-GB"/>
+              </w:rPr>
+              <w:t>[e]</w:t>
+            </w:r>
           </w:p>
         </w:tc>
         <w:tc>
@@ -6506,9 +7470,47 @@
               <w:rPr>
                 <w:sz w:val="18"/>
                 <w:szCs w:val="18"/>
-                <w:lang w:val="en-GB"/>
-              </w:rPr>
-            </w:pPr>
+              </w:rPr>
+            </w:pPr>
+            <w:proofErr w:type="spellStart"/>
+            <w:r>
+              <w:rPr>
+                <w:sz w:val="18"/>
+                <w:szCs w:val="18"/>
+              </w:rPr>
+              <w:t>lac_L</w:t>
+            </w:r>
+            <w:proofErr w:type="spellEnd"/>
+            <w:r>
+              <w:rPr>
+                <w:sz w:val="18"/>
+                <w:szCs w:val="18"/>
+              </w:rPr>
+              <w:t xml:space="preserve">[e]; </w:t>
+            </w:r>
+            <w:proofErr w:type="spellStart"/>
+            <w:r>
+              <w:rPr>
+                <w:sz w:val="18"/>
+                <w:szCs w:val="18"/>
+              </w:rPr>
+              <w:t>lac_</w:t>
+            </w:r>
+            <w:r>
+              <w:rPr>
+                <w:sz w:val="18"/>
+                <w:szCs w:val="18"/>
+              </w:rPr>
+              <w:t>D</w:t>
+            </w:r>
+            <w:proofErr w:type="spellEnd"/>
+            <w:r>
+              <w:rPr>
+                <w:sz w:val="18"/>
+                <w:szCs w:val="18"/>
+              </w:rPr>
+              <w:t>[e]</w:t>
+            </w:r>
           </w:p>
         </w:tc>
         <w:tc>
@@ -6623,11 +7625,21 @@
           <w:p>
             <w:pPr>
               <w:rPr>
-                <w:sz w:val="18"/>
-                <w:szCs w:val="18"/>
-                <w:lang w:val="en-GB"/>
-              </w:rPr>
-            </w:pPr>
+                <w:color w:val="C00000"/>
+                <w:sz w:val="18"/>
+                <w:szCs w:val="18"/>
+                <w:lang w:val="en-GB"/>
+              </w:rPr>
+            </w:pPr>
+            <w:r>
+              <w:rPr>
+                <w:color w:val="C00000"/>
+                <w:sz w:val="18"/>
+                <w:szCs w:val="18"/>
+                <w:lang w:val="en-GB"/>
+              </w:rPr>
+              <w:t>-</w:t>
+            </w:r>
           </w:p>
         </w:tc>
         <w:tc>
@@ -6726,11 +7738,21 @@
           <w:p>
             <w:pPr>
               <w:rPr>
-                <w:sz w:val="18"/>
-                <w:szCs w:val="18"/>
-                <w:lang w:val="en-GB"/>
-              </w:rPr>
-            </w:pPr>
+                <w:color w:val="C00000"/>
+                <w:sz w:val="18"/>
+                <w:szCs w:val="18"/>
+                <w:lang w:val="en-GB"/>
+              </w:rPr>
+            </w:pPr>
+            <w:r>
+              <w:rPr>
+                <w:color w:val="C00000"/>
+                <w:sz w:val="18"/>
+                <w:szCs w:val="18"/>
+                <w:lang w:val="en-GB"/>
+              </w:rPr>
+              <w:t>-</w:t>
+            </w:r>
           </w:p>
         </w:tc>
         <w:tc>
@@ -6834,6 +7856,24 @@
                 <w:lang w:val="en-GB"/>
               </w:rPr>
             </w:pPr>
+            <w:proofErr w:type="spellStart"/>
+            <w:r>
+              <w:rPr>
+                <w:sz w:val="18"/>
+                <w:szCs w:val="18"/>
+                <w:lang w:val="en-GB"/>
+              </w:rPr>
+              <w:t>pyr</w:t>
+            </w:r>
+            <w:proofErr w:type="spellEnd"/>
+            <w:r>
+              <w:rPr>
+                <w:sz w:val="18"/>
+                <w:szCs w:val="18"/>
+                <w:lang w:val="en-GB"/>
+              </w:rPr>
+              <w:t>[e]</w:t>
+            </w:r>
           </w:p>
         </w:tc>
         <w:tc>
@@ -6937,6 +7977,24 @@
                 <w:lang w:val="en-GB"/>
               </w:rPr>
             </w:pPr>
+            <w:proofErr w:type="spellStart"/>
+            <w:r>
+              <w:rPr>
+                <w:sz w:val="18"/>
+                <w:szCs w:val="18"/>
+                <w:lang w:val="en-GB"/>
+              </w:rPr>
+              <w:t>succ</w:t>
+            </w:r>
+            <w:proofErr w:type="spellEnd"/>
+            <w:r>
+              <w:rPr>
+                <w:sz w:val="18"/>
+                <w:szCs w:val="18"/>
+                <w:lang w:val="en-GB"/>
+              </w:rPr>
+              <w:t>[e]</w:t>
+            </w:r>
           </w:p>
         </w:tc>
         <w:tc>
@@ -7040,6 +8098,24 @@
                 <w:lang w:val="en-GB"/>
               </w:rPr>
             </w:pPr>
+            <w:proofErr w:type="spellStart"/>
+            <w:r>
+              <w:rPr>
+                <w:sz w:val="18"/>
+                <w:szCs w:val="18"/>
+                <w:lang w:val="en-GB"/>
+              </w:rPr>
+              <w:t>ura</w:t>
+            </w:r>
+            <w:proofErr w:type="spellEnd"/>
+            <w:r>
+              <w:rPr>
+                <w:sz w:val="18"/>
+                <w:szCs w:val="18"/>
+                <w:lang w:val="en-GB"/>
+              </w:rPr>
+              <w:t>[e]</w:t>
+            </w:r>
           </w:p>
         </w:tc>
         <w:tc>
@@ -7143,6 +8219,30 @@
                 <w:lang w:val="en-GB"/>
               </w:rPr>
             </w:pPr>
+            <w:r>
+              <w:rPr>
+                <w:sz w:val="18"/>
+                <w:szCs w:val="18"/>
+                <w:lang w:val="en-GB"/>
+              </w:rPr>
+              <w:t>u</w:t>
+            </w:r>
+            <w:r>
+              <w:rPr>
+                <w:sz w:val="18"/>
+                <w:szCs w:val="18"/>
+                <w:lang w:val="en-GB"/>
+              </w:rPr>
+              <w:t>rate</w:t>
+            </w:r>
+            <w:r>
+              <w:rPr>
+                <w:sz w:val="18"/>
+                <w:szCs w:val="18"/>
+                <w:lang w:val="en-GB"/>
+              </w:rPr>
+              <w:t>[e]</w:t>
+            </w:r>
           </w:p>
         </w:tc>
         <w:tc>
@@ -7246,6 +8346,22 @@
                 <w:lang w:val="en-GB"/>
               </w:rPr>
             </w:pPr>
+            <w:r>
+              <w:rPr>
+                <w:sz w:val="18"/>
+                <w:szCs w:val="18"/>
+                <w:lang w:val="en-GB"/>
+              </w:rPr>
+              <w:t>urea</w:t>
+            </w:r>
+            <w:r>
+              <w:rPr>
+                <w:sz w:val="18"/>
+                <w:szCs w:val="18"/>
+                <w:lang w:val="en-GB"/>
+              </w:rPr>
+              <w:t>[e]</w:t>
+            </w:r>
           </w:p>
         </w:tc>
         <w:tc>
@@ -7349,6 +8465,24 @@
                 <w:lang w:val="en-GB"/>
               </w:rPr>
             </w:pPr>
+            <w:proofErr w:type="spellStart"/>
+            <w:r>
+              <w:rPr>
+                <w:sz w:val="18"/>
+                <w:szCs w:val="18"/>
+                <w:lang w:val="en-GB"/>
+              </w:rPr>
+              <w:t>uri</w:t>
+            </w:r>
+            <w:proofErr w:type="spellEnd"/>
+            <w:r>
+              <w:rPr>
+                <w:sz w:val="18"/>
+                <w:szCs w:val="18"/>
+                <w:lang w:val="en-GB"/>
+              </w:rPr>
+              <w:t>[e]</w:t>
+            </w:r>
           </w:p>
         </w:tc>
         <w:tc>
@@ -7484,11 +8618,21 @@
           <w:p>
             <w:pPr>
               <w:rPr>
-                <w:sz w:val="18"/>
-                <w:szCs w:val="18"/>
-                <w:lang w:val="en-GB"/>
-              </w:rPr>
-            </w:pPr>
+                <w:color w:val="C00000"/>
+                <w:sz w:val="18"/>
+                <w:szCs w:val="18"/>
+                <w:lang w:val="en-GB"/>
+              </w:rPr>
+            </w:pPr>
+            <w:r>
+              <w:rPr>
+                <w:color w:val="C00000"/>
+                <w:sz w:val="18"/>
+                <w:szCs w:val="18"/>
+                <w:lang w:val="en-GB"/>
+              </w:rPr>
+              <w:t>nh4[e] and cl[e]</w:t>
+            </w:r>
           </w:p>
         </w:tc>
         <w:tc>
@@ -7587,11 +8731,21 @@
           <w:p>
             <w:pPr>
               <w:rPr>
-                <w:sz w:val="18"/>
-                <w:szCs w:val="18"/>
-                <w:lang w:val="en-GB"/>
-              </w:rPr>
-            </w:pPr>
+                <w:color w:val="C00000"/>
+                <w:sz w:val="18"/>
+                <w:szCs w:val="18"/>
+                <w:lang w:val="en-GB"/>
+              </w:rPr>
+            </w:pPr>
+            <w:r>
+              <w:rPr>
+                <w:color w:val="C00000"/>
+                <w:sz w:val="18"/>
+                <w:szCs w:val="18"/>
+                <w:lang w:val="en-GB"/>
+              </w:rPr>
+              <w:t>ca2[e] and cl[e]</w:t>
+            </w:r>
           </w:p>
         </w:tc>
         <w:tc>
@@ -7700,11 +8854,39 @@
           <w:p>
             <w:pPr>
               <w:rPr>
-                <w:sz w:val="18"/>
-                <w:szCs w:val="18"/>
-                <w:lang w:val="en-GB"/>
-              </w:rPr>
-            </w:pPr>
+                <w:color w:val="C00000"/>
+                <w:sz w:val="18"/>
+                <w:szCs w:val="18"/>
+                <w:lang w:val="en-GB"/>
+              </w:rPr>
+            </w:pPr>
+            <w:r>
+              <w:rPr>
+                <w:color w:val="C00000"/>
+                <w:sz w:val="18"/>
+                <w:szCs w:val="18"/>
+                <w:lang w:val="en-GB"/>
+              </w:rPr>
+              <w:t>-</w:t>
+            </w:r>
+            <w:r>
+              <w:rPr>
+                <w:color w:val="C00000"/>
+                <w:sz w:val="18"/>
+                <w:szCs w:val="18"/>
+                <w:lang w:val="en-GB"/>
+              </w:rPr>
+              <w:t xml:space="preserve"> </w:t>
+            </w:r>
+            <w:r>
+              <w:rPr>
+                <w:color w:val="C00000"/>
+                <w:sz w:val="18"/>
+                <w:szCs w:val="18"/>
+                <w:lang w:val="en-GB"/>
+              </w:rPr>
+              <w:t>and so4[e]</w:t>
+            </w:r>
           </w:p>
         </w:tc>
         <w:tc>
@@ -7803,11 +8985,21 @@
           <w:p>
             <w:pPr>
               <w:rPr>
-                <w:sz w:val="18"/>
-                <w:szCs w:val="18"/>
-                <w:lang w:val="en-GB"/>
-              </w:rPr>
-            </w:pPr>
+                <w:color w:val="C00000"/>
+                <w:sz w:val="18"/>
+                <w:szCs w:val="18"/>
+                <w:lang w:val="en-GB"/>
+              </w:rPr>
+            </w:pPr>
+            <w:r>
+              <w:rPr>
+                <w:color w:val="C00000"/>
+                <w:sz w:val="18"/>
+                <w:szCs w:val="18"/>
+                <w:lang w:val="en-GB"/>
+              </w:rPr>
+              <w:t>K[e] and cl[e]</w:t>
+            </w:r>
           </w:p>
         </w:tc>
         <w:tc>
@@ -7922,11 +9114,37 @@
           <w:p>
             <w:pPr>
               <w:rPr>
-                <w:sz w:val="18"/>
-                <w:szCs w:val="18"/>
-                <w:lang w:val="en-GB"/>
-              </w:rPr>
-            </w:pPr>
+                <w:color w:val="C00000"/>
+                <w:sz w:val="18"/>
+                <w:szCs w:val="18"/>
+              </w:rPr>
+            </w:pPr>
+            <w:r>
+              <w:rPr>
+                <w:color w:val="C00000"/>
+                <w:sz w:val="18"/>
+                <w:szCs w:val="18"/>
+              </w:rPr>
+              <w:t xml:space="preserve">na1[e] </w:t>
+            </w:r>
+            <w:proofErr w:type="spellStart"/>
+            <w:r>
+              <w:rPr>
+                <w:color w:val="C00000"/>
+                <w:sz w:val="18"/>
+                <w:szCs w:val="18"/>
+              </w:rPr>
+              <w:t>and</w:t>
+            </w:r>
+            <w:proofErr w:type="spellEnd"/>
+            <w:r>
+              <w:rPr>
+                <w:color w:val="C00000"/>
+                <w:sz w:val="18"/>
+                <w:szCs w:val="18"/>
+              </w:rPr>
+              <w:t xml:space="preserve"> hco3[e]</w:t>
+            </w:r>
           </w:p>
         </w:tc>
         <w:tc>
@@ -8025,11 +9243,38 @@
           <w:p>
             <w:pPr>
               <w:rPr>
-                <w:sz w:val="18"/>
-                <w:szCs w:val="18"/>
-                <w:lang w:val="en-GB"/>
-              </w:rPr>
-            </w:pPr>
+                <w:color w:val="C00000"/>
+                <w:sz w:val="18"/>
+                <w:szCs w:val="18"/>
+                <w:lang w:val="en-GB"/>
+              </w:rPr>
+            </w:pPr>
+            <w:r>
+              <w:rPr>
+                <w:color w:val="C00000"/>
+                <w:sz w:val="18"/>
+                <w:szCs w:val="18"/>
+              </w:rPr>
+              <w:t xml:space="preserve">na1[e] </w:t>
+            </w:r>
+            <w:proofErr w:type="spellStart"/>
+            <w:r>
+              <w:rPr>
+                <w:color w:val="C00000"/>
+                <w:sz w:val="18"/>
+                <w:szCs w:val="18"/>
+              </w:rPr>
+              <w:t>and</w:t>
+            </w:r>
+            <w:proofErr w:type="spellEnd"/>
+            <w:r>
+              <w:rPr>
+                <w:color w:val="C00000"/>
+                <w:sz w:val="18"/>
+                <w:szCs w:val="18"/>
+              </w:rPr>
+              <w:t xml:space="preserve"> cl[e]</w:t>
+            </w:r>
           </w:p>
         </w:tc>
         <w:tc>
@@ -8167,11 +9412,21 @@
           <w:p>
             <w:pPr>
               <w:rPr>
-                <w:sz w:val="18"/>
-                <w:szCs w:val="18"/>
-                <w:lang w:val="en-GB"/>
-              </w:rPr>
-            </w:pPr>
+                <w:color w:val="C00000"/>
+                <w:sz w:val="18"/>
+                <w:szCs w:val="18"/>
+                <w:lang w:val="en-GB"/>
+              </w:rPr>
+            </w:pPr>
+            <w:r>
+              <w:rPr>
+                <w:color w:val="C00000"/>
+                <w:sz w:val="18"/>
+                <w:szCs w:val="18"/>
+                <w:lang w:val="en-GB"/>
+              </w:rPr>
+              <w:t>na1[e] and pi[e]</w:t>
+            </w:r>
           </w:p>
         </w:tc>
         <w:tc>
@@ -8307,11 +9562,21 @@
           <w:p>
             <w:pPr>
               <w:rPr>
-                <w:sz w:val="18"/>
-                <w:szCs w:val="18"/>
-                <w:lang w:val="en-GB"/>
-              </w:rPr>
-            </w:pPr>
+                <w:color w:val="C00000"/>
+                <w:sz w:val="18"/>
+                <w:szCs w:val="18"/>
+                <w:lang w:val="en-GB"/>
+              </w:rPr>
+            </w:pPr>
+            <w:r>
+              <w:rPr>
+                <w:color w:val="C00000"/>
+                <w:sz w:val="18"/>
+                <w:szCs w:val="18"/>
+                <w:lang w:val="en-GB"/>
+              </w:rPr>
+              <w:t>-</w:t>
+            </w:r>
           </w:p>
         </w:tc>
         <w:tc>
@@ -8417,11 +9682,21 @@
           <w:p>
             <w:pPr>
               <w:rPr>
-                <w:sz w:val="18"/>
-                <w:szCs w:val="18"/>
-                <w:lang w:val="en-GB"/>
-              </w:rPr>
-            </w:pPr>
+                <w:color w:val="C00000"/>
+                <w:sz w:val="18"/>
+                <w:szCs w:val="18"/>
+                <w:lang w:val="en-GB"/>
+              </w:rPr>
+            </w:pPr>
+            <w:r>
+              <w:rPr>
+                <w:color w:val="C00000"/>
+                <w:sz w:val="18"/>
+                <w:szCs w:val="18"/>
+                <w:lang w:val="en-GB"/>
+              </w:rPr>
+              <w:t>-</w:t>
+            </w:r>
           </w:p>
         </w:tc>
         <w:tc>
@@ -8520,11 +9795,21 @@
           <w:p>
             <w:pPr>
               <w:rPr>
-                <w:sz w:val="18"/>
-                <w:szCs w:val="18"/>
-                <w:lang w:val="en-GB"/>
-              </w:rPr>
-            </w:pPr>
+                <w:color w:val="C00000"/>
+                <w:sz w:val="18"/>
+                <w:szCs w:val="18"/>
+                <w:lang w:val="en-GB"/>
+              </w:rPr>
+            </w:pPr>
+            <w:r>
+              <w:rPr>
+                <w:color w:val="C00000"/>
+                <w:sz w:val="18"/>
+                <w:szCs w:val="18"/>
+                <w:lang w:val="en-GB"/>
+              </w:rPr>
+              <w:t>-</w:t>
+            </w:r>
           </w:p>
         </w:tc>
         <w:tc>
@@ -8633,11 +9918,21 @@
           <w:p>
             <w:pPr>
               <w:rPr>
-                <w:sz w:val="18"/>
-                <w:szCs w:val="18"/>
-                <w:lang w:val="en-GB"/>
-              </w:rPr>
-            </w:pPr>
+                <w:color w:val="C00000"/>
+                <w:sz w:val="18"/>
+                <w:szCs w:val="18"/>
+                <w:lang w:val="en-GB"/>
+              </w:rPr>
+            </w:pPr>
+            <w:r>
+              <w:rPr>
+                <w:color w:val="C00000"/>
+                <w:sz w:val="18"/>
+                <w:szCs w:val="18"/>
+                <w:lang w:val="en-GB"/>
+              </w:rPr>
+              <w:t>-</w:t>
+            </w:r>
           </w:p>
         </w:tc>
         <w:tc>
@@ -8752,11 +10047,21 @@
           <w:p>
             <w:pPr>
               <w:rPr>
-                <w:sz w:val="18"/>
-                <w:szCs w:val="18"/>
-                <w:lang w:val="en-GB"/>
-              </w:rPr>
-            </w:pPr>
+                <w:color w:val="C00000"/>
+                <w:sz w:val="18"/>
+                <w:szCs w:val="18"/>
+                <w:lang w:val="en-GB"/>
+              </w:rPr>
+            </w:pPr>
+            <w:r>
+              <w:rPr>
+                <w:color w:val="C00000"/>
+                <w:sz w:val="18"/>
+                <w:szCs w:val="18"/>
+                <w:lang w:val="en-GB"/>
+              </w:rPr>
+              <w:t>-</w:t>
+            </w:r>
           </w:p>
         </w:tc>
         <w:tc>
@@ -8862,11 +10167,21 @@
           <w:p>
             <w:pPr>
               <w:rPr>
-                <w:sz w:val="18"/>
-                <w:szCs w:val="18"/>
-                <w:lang w:val="en-GB"/>
-              </w:rPr>
-            </w:pPr>
+                <w:color w:val="C00000"/>
+                <w:sz w:val="18"/>
+                <w:szCs w:val="18"/>
+                <w:lang w:val="en-GB"/>
+              </w:rPr>
+            </w:pPr>
+            <w:r>
+              <w:rPr>
+                <w:color w:val="C00000"/>
+                <w:sz w:val="18"/>
+                <w:szCs w:val="18"/>
+                <w:lang w:val="en-GB"/>
+              </w:rPr>
+              <w:t>-</w:t>
+            </w:r>
           </w:p>
         </w:tc>
         <w:tc>
@@ -8972,11 +10287,21 @@
           <w:p>
             <w:pPr>
               <w:rPr>
-                <w:sz w:val="18"/>
-                <w:szCs w:val="18"/>
-                <w:lang w:val="en-GB"/>
-              </w:rPr>
-            </w:pPr>
+                <w:color w:val="C00000"/>
+                <w:sz w:val="18"/>
+                <w:szCs w:val="18"/>
+                <w:lang w:val="en-GB"/>
+              </w:rPr>
+            </w:pPr>
+            <w:r>
+              <w:rPr>
+                <w:color w:val="C00000"/>
+                <w:sz w:val="18"/>
+                <w:szCs w:val="18"/>
+                <w:lang w:val="en-GB"/>
+              </w:rPr>
+              <w:t>-</w:t>
+            </w:r>
           </w:p>
         </w:tc>
         <w:tc>
@@ -9080,6 +10405,16 @@
                 <w:lang w:val="en-GB"/>
               </w:rPr>
             </w:pPr>
+            <w:proofErr w:type="spellStart"/>
+            <w:r>
+              <w:rPr>
+                <w:sz w:val="18"/>
+                <w:szCs w:val="18"/>
+                <w:lang w:val="en-GB"/>
+              </w:rPr>
+              <w:t>ascb_L</w:t>
+            </w:r>
+            <w:proofErr w:type="spellEnd"/>
           </w:p>
         </w:tc>
         <w:tc>
@@ -9183,6 +10518,24 @@
                 <w:lang w:val="en-GB"/>
               </w:rPr>
             </w:pPr>
+            <w:proofErr w:type="spellStart"/>
+            <w:r>
+              <w:rPr>
+                <w:sz w:val="18"/>
+                <w:szCs w:val="18"/>
+                <w:lang w:val="en-GB"/>
+              </w:rPr>
+              <w:t>b</w:t>
+            </w:r>
+            <w:r>
+              <w:rPr>
+                <w:sz w:val="18"/>
+                <w:szCs w:val="18"/>
+                <w:lang w:val="en-GB"/>
+              </w:rPr>
+              <w:t>tn</w:t>
+            </w:r>
+            <w:proofErr w:type="spellEnd"/>
           </w:p>
         </w:tc>
         <w:tc>
@@ -9286,6 +10639,16 @@
                 <w:lang w:val="en-GB"/>
               </w:rPr>
             </w:pPr>
+            <w:proofErr w:type="spellStart"/>
+            <w:r>
+              <w:rPr>
+                <w:sz w:val="18"/>
+                <w:szCs w:val="18"/>
+                <w:lang w:val="en-GB"/>
+              </w:rPr>
+              <w:t>chol</w:t>
+            </w:r>
+            <w:proofErr w:type="spellEnd"/>
           </w:p>
         </w:tc>
         <w:tc>
@@ -9389,6 +10752,16 @@
                 <w:lang w:val="en-GB"/>
               </w:rPr>
             </w:pPr>
+            <w:proofErr w:type="spellStart"/>
+            <w:r>
+              <w:rPr>
+                <w:sz w:val="18"/>
+                <w:szCs w:val="18"/>
+                <w:lang w:val="en-GB"/>
+              </w:rPr>
+              <w:t>fol</w:t>
+            </w:r>
+            <w:proofErr w:type="spellEnd"/>
           </w:p>
         </w:tc>
         <w:tc>
@@ -9492,6 +10865,16 @@
                 <w:lang w:val="en-GB"/>
               </w:rPr>
             </w:pPr>
+            <w:proofErr w:type="spellStart"/>
+            <w:r>
+              <w:rPr>
+                <w:sz w:val="18"/>
+                <w:szCs w:val="18"/>
+                <w:lang w:val="en-GB"/>
+              </w:rPr>
+              <w:t>inost</w:t>
+            </w:r>
+            <w:proofErr w:type="spellEnd"/>
           </w:p>
         </w:tc>
         <w:tc>
@@ -9595,6 +10978,24 @@
                 <w:lang w:val="en-GB"/>
               </w:rPr>
             </w:pPr>
+            <w:proofErr w:type="spellStart"/>
+            <w:r>
+              <w:rPr>
+                <w:sz w:val="18"/>
+                <w:szCs w:val="18"/>
+                <w:lang w:val="en-GB"/>
+              </w:rPr>
+              <w:t>n</w:t>
+            </w:r>
+            <w:r>
+              <w:rPr>
+                <w:sz w:val="18"/>
+                <w:szCs w:val="18"/>
+                <w:lang w:val="en-GB"/>
+              </w:rPr>
+              <w:t>cam</w:t>
+            </w:r>
+            <w:proofErr w:type="spellEnd"/>
           </w:p>
         </w:tc>
         <w:tc>
@@ -9737,6 +11138,14 @@
                 <w:lang w:val="en-GB"/>
               </w:rPr>
             </w:pPr>
+            <w:r>
+              <w:rPr>
+                <w:sz w:val="18"/>
+                <w:szCs w:val="18"/>
+                <w:lang w:val="en-GB"/>
+              </w:rPr>
+              <w:t>-</w:t>
+            </w:r>
           </w:p>
         </w:tc>
         <w:tc>
@@ -9840,6 +11249,16 @@
                 <w:lang w:val="en-GB"/>
               </w:rPr>
             </w:pPr>
+            <w:proofErr w:type="spellStart"/>
+            <w:r>
+              <w:rPr>
+                <w:sz w:val="18"/>
+                <w:szCs w:val="18"/>
+                <w:lang w:val="en-GB"/>
+              </w:rPr>
+              <w:t>pydxn</w:t>
+            </w:r>
+            <w:proofErr w:type="spellEnd"/>
           </w:p>
         </w:tc>
         <w:tc>
@@ -9943,6 +11362,16 @@
                 <w:lang w:val="en-GB"/>
               </w:rPr>
             </w:pPr>
+            <w:proofErr w:type="spellStart"/>
+            <w:r>
+              <w:rPr>
+                <w:sz w:val="18"/>
+                <w:szCs w:val="18"/>
+                <w:lang w:val="en-GB"/>
+              </w:rPr>
+              <w:t>ribflv</w:t>
+            </w:r>
+            <w:proofErr w:type="spellEnd"/>
           </w:p>
         </w:tc>
         <w:tc>
@@ -10046,6 +11475,16 @@
                 <w:lang w:val="en-GB"/>
               </w:rPr>
             </w:pPr>
+            <w:proofErr w:type="spellStart"/>
+            <w:r>
+              <w:rPr>
+                <w:sz w:val="18"/>
+                <w:szCs w:val="18"/>
+                <w:lang w:val="en-GB"/>
+              </w:rPr>
+              <w:t>thm</w:t>
+            </w:r>
+            <w:proofErr w:type="spellEnd"/>
           </w:p>
         </w:tc>
         <w:tc>
@@ -10149,6 +11588,14 @@
                 <w:lang w:val="en-GB"/>
               </w:rPr>
             </w:pPr>
+            <w:r>
+              <w:rPr>
+                <w:sz w:val="18"/>
+                <w:szCs w:val="18"/>
+                <w:lang w:val="en-GB"/>
+              </w:rPr>
+              <w:t>cbl1</w:t>
+            </w:r>
           </w:p>
         </w:tc>
         <w:tc>
@@ -10203,73 +11650,6 @@
         </w:tc>
       </w:tr>
     </w:tbl>
-    <w:p>
-      <w:pPr>
-        <w:rPr>
-          <w:sz w:val="22"/>
-          <w:szCs w:val="22"/>
-          <w:lang w:val="en-GB"/>
-        </w:rPr>
-      </w:pPr>
-    </w:p>
-    <w:p>
-      <w:pPr>
-        <w:rPr>
-          <w:sz w:val="22"/>
-          <w:szCs w:val="22"/>
-          <w:lang w:val="en-GB"/>
-        </w:rPr>
-      </w:pPr>
-    </w:p>
-    <w:p>
-      <w:pPr>
-        <w:rPr>
-          <w:sz w:val="22"/>
-          <w:szCs w:val="22"/>
-          <w:lang w:val="en-GB"/>
-        </w:rPr>
-      </w:pPr>
-    </w:p>
-    <w:p>
-      <w:pPr>
-        <w:rPr>
-          <w:b/>
-          <w:bCs/>
-          <w:sz w:val="22"/>
-          <w:szCs w:val="22"/>
-          <w:lang w:val="en-GB"/>
-        </w:rPr>
-      </w:pPr>
-      <w:r>
-        <w:rPr>
-          <w:b/>
-          <w:bCs/>
-          <w:sz w:val="22"/>
-          <w:szCs w:val="22"/>
-          <w:lang w:val="en-GB"/>
-        </w:rPr>
-        <w:t>RPMI-1640</w:t>
-      </w:r>
-      <w:r>
-        <w:rPr>
-          <w:b/>
-          <w:bCs/>
-          <w:sz w:val="22"/>
-          <w:szCs w:val="22"/>
-          <w:lang w:val="en-GB"/>
-        </w:rPr>
-        <w:t xml:space="preserve"> medium</w:t>
-      </w:r>
-    </w:p>
-    <w:p>
-      <w:pPr>
-        <w:rPr>
-          <w:sz w:val="22"/>
-          <w:szCs w:val="22"/>
-          <w:lang w:val="en-GB"/>
-        </w:rPr>
-      </w:pPr>
-    </w:p>
     <w:p>
       <w:pPr>
         <w:rPr>

</xml_diff>